<commit_message>
Etykiety dodane do okna logowania
</commit_message>
<xml_diff>
--- a/Widoki.docx
+++ b/Widoki.docx
@@ -31,251 +31,68 @@
         <w:rPr>
           <w:rFonts w:ascii="Times New Roman" w:hAnsi="Times New Roman" w:cs="Times New Roman"/>
         </w:rPr>
-        <w:t>CREATE VIEW</w:t>
-      </w:r>
-      <w:r>
-        <w:rPr>
-          <w:rFonts w:ascii="Times New Roman" w:hAnsi="Times New Roman" w:cs="Times New Roman"/>
-        </w:rPr>
-        <w:t xml:space="preserve"> [ </w:t>
-      </w:r>
-      <w:proofErr w:type="spellStart"/>
-      <w:r>
-        <w:rPr>
-          <w:rFonts w:ascii="Times New Roman" w:hAnsi="Times New Roman" w:cs="Times New Roman"/>
-        </w:rPr>
-        <w:t>sprawny_sprzet</w:t>
-      </w:r>
-      <w:proofErr w:type="spellEnd"/>
-      <w:r>
-        <w:rPr>
-          <w:rFonts w:ascii="Times New Roman" w:hAnsi="Times New Roman" w:cs="Times New Roman"/>
-        </w:rPr>
-        <w:t xml:space="preserve"> ] AS </w:t>
-      </w:r>
-    </w:p>
-    <w:p>
-      <w:pPr>
-        <w:spacing w:after="0"/>
-        <w:rPr>
-          <w:rFonts w:ascii="Times New Roman" w:hAnsi="Times New Roman" w:cs="Times New Roman"/>
-        </w:rPr>
-      </w:pPr>
-      <w:r>
-        <w:rPr>
-          <w:rFonts w:ascii="Times New Roman" w:hAnsi="Times New Roman" w:cs="Times New Roman"/>
-        </w:rPr>
-        <w:t xml:space="preserve">SELECT </w:t>
-      </w:r>
-      <w:proofErr w:type="spellStart"/>
-      <w:r>
-        <w:rPr>
-          <w:rFonts w:ascii="Times New Roman" w:hAnsi="Times New Roman" w:cs="Times New Roman"/>
-        </w:rPr>
-        <w:t>s.id_sprzet</w:t>
-      </w:r>
-      <w:proofErr w:type="spellEnd"/>
-      <w:r>
-        <w:rPr>
-          <w:rFonts w:ascii="Times New Roman" w:hAnsi="Times New Roman" w:cs="Times New Roman"/>
-        </w:rPr>
-        <w:t xml:space="preserve">, </w:t>
-      </w:r>
-      <w:proofErr w:type="spellStart"/>
-      <w:r>
-        <w:rPr>
-          <w:rFonts w:ascii="Times New Roman" w:hAnsi="Times New Roman" w:cs="Times New Roman"/>
-        </w:rPr>
-        <w:t>s.typ</w:t>
-      </w:r>
-      <w:proofErr w:type="spellEnd"/>
-      <w:r>
-        <w:rPr>
-          <w:rFonts w:ascii="Times New Roman" w:hAnsi="Times New Roman" w:cs="Times New Roman"/>
-        </w:rPr>
-        <w:t xml:space="preserve">, </w:t>
-      </w:r>
-      <w:proofErr w:type="spellStart"/>
-      <w:r>
-        <w:rPr>
-          <w:rFonts w:ascii="Times New Roman" w:hAnsi="Times New Roman" w:cs="Times New Roman"/>
-        </w:rPr>
-        <w:t>s.marka</w:t>
-      </w:r>
-      <w:proofErr w:type="spellEnd"/>
-      <w:r>
-        <w:rPr>
-          <w:rFonts w:ascii="Times New Roman" w:hAnsi="Times New Roman" w:cs="Times New Roman"/>
-        </w:rPr>
-        <w:t xml:space="preserve"> , </w:t>
-      </w:r>
-      <w:proofErr w:type="spellStart"/>
-      <w:r>
-        <w:rPr>
-          <w:rFonts w:ascii="Times New Roman" w:hAnsi="Times New Roman" w:cs="Times New Roman"/>
-        </w:rPr>
-        <w:t>s.parametry</w:t>
-      </w:r>
-      <w:proofErr w:type="spellEnd"/>
-      <w:r>
-        <w:rPr>
-          <w:rFonts w:ascii="Times New Roman" w:hAnsi="Times New Roman" w:cs="Times New Roman"/>
-        </w:rPr>
-        <w:t xml:space="preserve">, </w:t>
-      </w:r>
-      <w:proofErr w:type="spellStart"/>
-      <w:r>
-        <w:rPr>
-          <w:rFonts w:ascii="Times New Roman" w:hAnsi="Times New Roman" w:cs="Times New Roman"/>
-        </w:rPr>
-        <w:t>s.stan_sprzetu</w:t>
-      </w:r>
-      <w:proofErr w:type="spellEnd"/>
-      <w:r>
-        <w:rPr>
-          <w:rFonts w:ascii="Times New Roman" w:hAnsi="Times New Roman" w:cs="Times New Roman"/>
-        </w:rPr>
-        <w:t xml:space="preserve">, </w:t>
-      </w:r>
-      <w:proofErr w:type="spellStart"/>
-      <w:r>
-        <w:rPr>
-          <w:rFonts w:ascii="Times New Roman" w:hAnsi="Times New Roman" w:cs="Times New Roman"/>
-        </w:rPr>
-        <w:t>l.miasto</w:t>
-      </w:r>
-      <w:proofErr w:type="spellEnd"/>
-      <w:r>
-        <w:rPr>
-          <w:rFonts w:ascii="Times New Roman" w:hAnsi="Times New Roman" w:cs="Times New Roman"/>
-        </w:rPr>
-        <w:t xml:space="preserve">, </w:t>
-      </w:r>
-      <w:proofErr w:type="spellStart"/>
-      <w:r>
-        <w:rPr>
-          <w:rFonts w:ascii="Times New Roman" w:hAnsi="Times New Roman" w:cs="Times New Roman"/>
-        </w:rPr>
-        <w:t>o.imie</w:t>
-      </w:r>
-      <w:proofErr w:type="spellEnd"/>
-      <w:r>
-        <w:rPr>
-          <w:rFonts w:ascii="Times New Roman" w:hAnsi="Times New Roman" w:cs="Times New Roman"/>
-        </w:rPr>
-        <w:t xml:space="preserve">, </w:t>
-      </w:r>
-      <w:proofErr w:type="spellStart"/>
-      <w:r>
-        <w:rPr>
-          <w:rFonts w:ascii="Times New Roman" w:hAnsi="Times New Roman" w:cs="Times New Roman"/>
-        </w:rPr>
-        <w:t>o.nazwisko</w:t>
-      </w:r>
-      <w:proofErr w:type="spellEnd"/>
-      <w:r>
-        <w:rPr>
-          <w:rFonts w:ascii="Times New Roman" w:hAnsi="Times New Roman" w:cs="Times New Roman"/>
-        </w:rPr>
-        <w:t xml:space="preserve"> </w:t>
-      </w:r>
-    </w:p>
-    <w:p>
-      <w:pPr>
-        <w:spacing w:after="0"/>
-        <w:rPr>
-          <w:rFonts w:ascii="Times New Roman" w:hAnsi="Times New Roman" w:cs="Times New Roman"/>
-        </w:rPr>
-      </w:pPr>
-      <w:r>
-        <w:rPr>
-          <w:rFonts w:ascii="Times New Roman" w:hAnsi="Times New Roman" w:cs="Times New Roman"/>
-        </w:rPr>
-        <w:t xml:space="preserve">FROM </w:t>
-      </w:r>
-      <w:proofErr w:type="spellStart"/>
-      <w:r>
-        <w:rPr>
-          <w:rFonts w:ascii="Times New Roman" w:hAnsi="Times New Roman" w:cs="Times New Roman"/>
-        </w:rPr>
-        <w:t>sprzet</w:t>
-      </w:r>
-      <w:proofErr w:type="spellEnd"/>
-      <w:r>
-        <w:rPr>
-          <w:rFonts w:ascii="Times New Roman" w:hAnsi="Times New Roman" w:cs="Times New Roman"/>
-        </w:rPr>
-        <w:t xml:space="preserve"> s</w:t>
-      </w:r>
-    </w:p>
-    <w:p>
-      <w:pPr>
-        <w:spacing w:after="0"/>
-        <w:ind w:firstLine="708"/>
-        <w:rPr>
-          <w:rFonts w:ascii="Times New Roman" w:hAnsi="Times New Roman" w:cs="Times New Roman"/>
-        </w:rPr>
-      </w:pPr>
-      <w:r>
-        <w:rPr>
-          <w:rFonts w:ascii="Times New Roman" w:hAnsi="Times New Roman" w:cs="Times New Roman"/>
-        </w:rPr>
-        <w:t xml:space="preserve">JOIN </w:t>
-      </w:r>
-      <w:r>
-        <w:rPr>
-          <w:rFonts w:ascii="Times New Roman" w:hAnsi="Times New Roman" w:cs="Times New Roman"/>
-        </w:rPr>
-        <w:t xml:space="preserve"> </w:t>
-      </w:r>
-      <w:r>
-        <w:rPr>
-          <w:rFonts w:ascii="Times New Roman" w:hAnsi="Times New Roman" w:cs="Times New Roman"/>
-        </w:rPr>
-        <w:t xml:space="preserve">osoby  o </w:t>
-      </w:r>
-    </w:p>
-    <w:p>
-      <w:pPr>
-        <w:spacing w:after="0"/>
-        <w:ind w:firstLine="708"/>
-        <w:rPr>
-          <w:rFonts w:ascii="Times New Roman" w:hAnsi="Times New Roman" w:cs="Times New Roman"/>
-        </w:rPr>
-      </w:pPr>
-      <w:r>
-        <w:rPr>
-          <w:rFonts w:ascii="Times New Roman" w:hAnsi="Times New Roman" w:cs="Times New Roman"/>
-        </w:rPr>
-        <w:t xml:space="preserve">ON </w:t>
-      </w:r>
-      <w:proofErr w:type="spellStart"/>
-      <w:r>
-        <w:rPr>
-          <w:rFonts w:ascii="Times New Roman" w:hAnsi="Times New Roman" w:cs="Times New Roman"/>
-        </w:rPr>
-        <w:t>o.id_osoby</w:t>
-      </w:r>
-      <w:proofErr w:type="spellEnd"/>
-      <w:r>
-        <w:rPr>
-          <w:rFonts w:ascii="Times New Roman" w:hAnsi="Times New Roman" w:cs="Times New Roman"/>
-        </w:rPr>
-        <w:t xml:space="preserve"> = </w:t>
-      </w:r>
-      <w:proofErr w:type="spellStart"/>
-      <w:r>
-        <w:rPr>
-          <w:rFonts w:ascii="Times New Roman" w:hAnsi="Times New Roman" w:cs="Times New Roman"/>
-        </w:rPr>
-        <w:t>s.id_osoby</w:t>
-      </w:r>
-      <w:proofErr w:type="spellEnd"/>
-    </w:p>
-    <w:p>
-      <w:pPr>
-        <w:spacing w:after="0"/>
-        <w:ind w:firstLine="708"/>
+        <w:t xml:space="preserve">  CREATE VIEW  sprawne_sprzety AS </w:t>
+      </w:r>
+    </w:p>
+    <w:p>
+      <w:pPr>
+        <w:spacing w:after="0"/>
+        <w:rPr>
+          <w:rFonts w:ascii="Times New Roman" w:hAnsi="Times New Roman" w:cs="Times New Roman"/>
+        </w:rPr>
+      </w:pPr>
+      <w:r>
+        <w:rPr>
+          <w:rFonts w:ascii="Times New Roman" w:hAnsi="Times New Roman" w:cs="Times New Roman"/>
+        </w:rPr>
+        <w:t xml:space="preserve">SELECT s.id_sprzet, s.typ, s.marka , s.parametry, l.miasto, o.imie, o.nazwisko </w:t>
+      </w:r>
+    </w:p>
+    <w:p>
+      <w:pPr>
+        <w:spacing w:after="0"/>
+        <w:rPr>
+          <w:rFonts w:ascii="Times New Roman" w:hAnsi="Times New Roman" w:cs="Times New Roman"/>
+        </w:rPr>
+      </w:pPr>
+      <w:r>
+        <w:rPr>
+          <w:rFonts w:ascii="Times New Roman" w:hAnsi="Times New Roman" w:cs="Times New Roman"/>
+        </w:rPr>
+        <w:t>FROM sprzet s</w:t>
+      </w:r>
+    </w:p>
+    <w:p>
+      <w:pPr>
+        <w:spacing w:after="0"/>
+        <w:rPr>
+          <w:rFonts w:ascii="Times New Roman" w:hAnsi="Times New Roman" w:cs="Times New Roman"/>
+        </w:rPr>
+      </w:pPr>
+      <w:r>
+        <w:rPr>
+          <w:rFonts w:ascii="Times New Roman" w:hAnsi="Times New Roman" w:cs="Times New Roman"/>
+        </w:rPr>
+        <w:t xml:space="preserve">JOIN  osoby  o </w:t>
+      </w:r>
+    </w:p>
+    <w:p>
+      <w:pPr>
+        <w:spacing w:after="0"/>
+        <w:rPr>
+          <w:rFonts w:ascii="Times New Roman" w:hAnsi="Times New Roman" w:cs="Times New Roman"/>
+        </w:rPr>
+      </w:pPr>
+      <w:r>
+        <w:rPr>
+          <w:rFonts w:ascii="Times New Roman" w:hAnsi="Times New Roman" w:cs="Times New Roman"/>
+        </w:rPr>
+        <w:t>ON o.id_osoby = s.id_osoby</w:t>
+      </w:r>
+    </w:p>
+    <w:p>
+      <w:pPr>
+        <w:spacing w:after="0"/>
         <w:rPr>
           <w:rFonts w:ascii="Times New Roman" w:hAnsi="Times New Roman" w:cs="Times New Roman"/>
         </w:rPr>
@@ -291,59 +108,30 @@
     <w:p>
       <w:pPr>
         <w:spacing w:after="0"/>
-        <w:ind w:left="708" w:firstLine="708"/>
-        <w:rPr>
-          <w:rFonts w:ascii="Times New Roman" w:hAnsi="Times New Roman" w:cs="Times New Roman"/>
-        </w:rPr>
-      </w:pPr>
-      <w:r>
-        <w:rPr>
-          <w:rFonts w:ascii="Times New Roman" w:hAnsi="Times New Roman" w:cs="Times New Roman"/>
-        </w:rPr>
-        <w:t xml:space="preserve">ON </w:t>
-      </w:r>
-      <w:proofErr w:type="spellStart"/>
-      <w:r>
-        <w:rPr>
-          <w:rFonts w:ascii="Times New Roman" w:hAnsi="Times New Roman" w:cs="Times New Roman"/>
-        </w:rPr>
-        <w:t>l.</w:t>
-      </w:r>
-      <w:r>
-        <w:rPr>
-          <w:rFonts w:ascii="Times New Roman" w:hAnsi="Times New Roman" w:cs="Times New Roman"/>
-        </w:rPr>
-        <w:t>id_lokalizacji</w:t>
-      </w:r>
-      <w:proofErr w:type="spellEnd"/>
-      <w:r>
-        <w:rPr>
-          <w:rFonts w:ascii="Times New Roman" w:hAnsi="Times New Roman" w:cs="Times New Roman"/>
-        </w:rPr>
-        <w:t xml:space="preserve"> = </w:t>
-      </w:r>
-      <w:proofErr w:type="spellStart"/>
-      <w:r>
-        <w:rPr>
-          <w:rFonts w:ascii="Times New Roman" w:hAnsi="Times New Roman" w:cs="Times New Roman"/>
-        </w:rPr>
-        <w:t>s.id_lokalizacji</w:t>
-      </w:r>
-      <w:proofErr w:type="spellEnd"/>
-      <w:r>
-        <w:rPr>
-          <w:rFonts w:ascii="Times New Roman" w:hAnsi="Times New Roman" w:cs="Times New Roman"/>
-        </w:rPr>
-        <w:t>;</w:t>
-      </w:r>
-    </w:p>
-    <w:p>
-      <w:pPr>
-        <w:spacing w:after="0"/>
-        <w:rPr>
-          <w:rFonts w:ascii="Times New Roman" w:hAnsi="Times New Roman" w:cs="Times New Roman"/>
-        </w:rPr>
-      </w:pPr>
+        <w:rPr>
+          <w:rFonts w:ascii="Times New Roman" w:hAnsi="Times New Roman" w:cs="Times New Roman"/>
+        </w:rPr>
+      </w:pPr>
+      <w:r>
+        <w:rPr>
+          <w:rFonts w:ascii="Times New Roman" w:hAnsi="Times New Roman" w:cs="Times New Roman"/>
+        </w:rPr>
+        <w:t>ON l.id_lokalizacja = s.id_lokalizacji</w:t>
+      </w:r>
+    </w:p>
+    <w:p>
+      <w:pPr>
+        <w:spacing w:after="0"/>
+        <w:rPr>
+          <w:rFonts w:ascii="Times New Roman" w:hAnsi="Times New Roman" w:cs="Times New Roman"/>
+        </w:rPr>
+      </w:pPr>
+      <w:r>
+        <w:rPr>
+          <w:rFonts w:ascii="Times New Roman" w:hAnsi="Times New Roman" w:cs="Times New Roman"/>
+        </w:rPr>
+        <w:t>WHERE s.stan_sprzetu LIKE 'SPRAWNY';</w:t>
+      </w:r>
       <w:r>
         <w:rPr>
           <w:rFonts w:ascii="Times New Roman" w:hAnsi="Times New Roman" w:cs="Times New Roman"/>
@@ -352,6 +140,14 @@
       </w:r>
     </w:p>
     <w:p>
+      <w:pPr>
+        <w:spacing w:after="0"/>
+        <w:rPr>
+          <w:rFonts w:ascii="Times New Roman" w:hAnsi="Times New Roman" w:cs="Times New Roman"/>
+        </w:rPr>
+      </w:pPr>
+    </w:p>
+    <w:p>
       <w:r>
         <w:t>Niesprawne sprzęty:</w:t>
       </w:r>
@@ -367,15 +163,8 @@
         <w:rPr>
           <w:rFonts w:ascii="Times New Roman" w:hAnsi="Times New Roman" w:cs="Times New Roman"/>
         </w:rPr>
-        <w:t>CREATE VIEW</w:t>
-      </w:r>
-      <w:r>
-        <w:rPr>
-          <w:rFonts w:ascii="Times New Roman" w:hAnsi="Times New Roman" w:cs="Times New Roman"/>
-        </w:rPr>
-        <w:t xml:space="preserve"> [ </w:t>
-      </w:r>
-      <w:proofErr w:type="spellStart"/>
+        <w:t xml:space="preserve">  CREATE VIEW  </w:t>
+      </w:r>
       <w:r>
         <w:rPr>
           <w:rFonts w:ascii="Times New Roman" w:hAnsi="Times New Roman" w:cs="Times New Roman"/>
@@ -386,174 +175,40 @@
         <w:rPr>
           <w:rFonts w:ascii="Times New Roman" w:hAnsi="Times New Roman" w:cs="Times New Roman"/>
         </w:rPr>
-        <w:t>sprawny_sprzet</w:t>
-      </w:r>
-      <w:proofErr w:type="spellEnd"/>
-      <w:r>
-        <w:rPr>
-          <w:rFonts w:ascii="Times New Roman" w:hAnsi="Times New Roman" w:cs="Times New Roman"/>
-        </w:rPr>
-        <w:t xml:space="preserve"> ] AS </w:t>
-      </w:r>
-    </w:p>
-    <w:p>
-      <w:pPr>
-        <w:spacing w:after="0"/>
-        <w:rPr>
-          <w:rFonts w:ascii="Times New Roman" w:hAnsi="Times New Roman" w:cs="Times New Roman"/>
-        </w:rPr>
-      </w:pPr>
-      <w:r>
-        <w:rPr>
-          <w:rFonts w:ascii="Times New Roman" w:hAnsi="Times New Roman" w:cs="Times New Roman"/>
-        </w:rPr>
-        <w:t xml:space="preserve">SELECT </w:t>
-      </w:r>
-      <w:proofErr w:type="spellStart"/>
-      <w:r>
-        <w:rPr>
-          <w:rFonts w:ascii="Times New Roman" w:hAnsi="Times New Roman" w:cs="Times New Roman"/>
-        </w:rPr>
-        <w:t>s.id_sprzet</w:t>
-      </w:r>
-      <w:proofErr w:type="spellEnd"/>
-      <w:r>
-        <w:rPr>
-          <w:rFonts w:ascii="Times New Roman" w:hAnsi="Times New Roman" w:cs="Times New Roman"/>
-        </w:rPr>
-        <w:t xml:space="preserve">, </w:t>
-      </w:r>
-      <w:proofErr w:type="spellStart"/>
-      <w:r>
-        <w:rPr>
-          <w:rFonts w:ascii="Times New Roman" w:hAnsi="Times New Roman" w:cs="Times New Roman"/>
-        </w:rPr>
-        <w:t>s.typ</w:t>
-      </w:r>
-      <w:proofErr w:type="spellEnd"/>
-      <w:r>
-        <w:rPr>
-          <w:rFonts w:ascii="Times New Roman" w:hAnsi="Times New Roman" w:cs="Times New Roman"/>
-        </w:rPr>
-        <w:t xml:space="preserve">, </w:t>
-      </w:r>
-      <w:proofErr w:type="spellStart"/>
-      <w:r>
-        <w:rPr>
-          <w:rFonts w:ascii="Times New Roman" w:hAnsi="Times New Roman" w:cs="Times New Roman"/>
-        </w:rPr>
-        <w:t>s.marka</w:t>
-      </w:r>
-      <w:proofErr w:type="spellEnd"/>
-      <w:r>
-        <w:rPr>
-          <w:rFonts w:ascii="Times New Roman" w:hAnsi="Times New Roman" w:cs="Times New Roman"/>
-        </w:rPr>
-        <w:t xml:space="preserve"> , </w:t>
-      </w:r>
-      <w:proofErr w:type="spellStart"/>
-      <w:r>
-        <w:rPr>
-          <w:rFonts w:ascii="Times New Roman" w:hAnsi="Times New Roman" w:cs="Times New Roman"/>
-        </w:rPr>
-        <w:t>s.parametry</w:t>
-      </w:r>
-      <w:proofErr w:type="spellEnd"/>
-      <w:r>
-        <w:rPr>
-          <w:rFonts w:ascii="Times New Roman" w:hAnsi="Times New Roman" w:cs="Times New Roman"/>
-        </w:rPr>
-        <w:t xml:space="preserve">, </w:t>
-      </w:r>
-      <w:proofErr w:type="spellStart"/>
-      <w:r>
-        <w:rPr>
-          <w:rFonts w:ascii="Times New Roman" w:hAnsi="Times New Roman" w:cs="Times New Roman"/>
-        </w:rPr>
-        <w:t>s.stan_sprzetu</w:t>
-      </w:r>
-      <w:proofErr w:type="spellEnd"/>
-      <w:r>
-        <w:rPr>
-          <w:rFonts w:ascii="Times New Roman" w:hAnsi="Times New Roman" w:cs="Times New Roman"/>
-        </w:rPr>
-        <w:t xml:space="preserve">, </w:t>
-      </w:r>
-      <w:proofErr w:type="spellStart"/>
-      <w:r>
-        <w:rPr>
-          <w:rFonts w:ascii="Times New Roman" w:hAnsi="Times New Roman" w:cs="Times New Roman"/>
-        </w:rPr>
-        <w:t>l.miasto</w:t>
-      </w:r>
-      <w:proofErr w:type="spellEnd"/>
-      <w:r>
-        <w:rPr>
-          <w:rFonts w:ascii="Times New Roman" w:hAnsi="Times New Roman" w:cs="Times New Roman"/>
-        </w:rPr>
-        <w:t xml:space="preserve">, </w:t>
-      </w:r>
-      <w:proofErr w:type="spellStart"/>
-      <w:r>
-        <w:rPr>
-          <w:rFonts w:ascii="Times New Roman" w:hAnsi="Times New Roman" w:cs="Times New Roman"/>
-        </w:rPr>
-        <w:t>o.imie</w:t>
-      </w:r>
-      <w:proofErr w:type="spellEnd"/>
-      <w:r>
-        <w:rPr>
-          <w:rFonts w:ascii="Times New Roman" w:hAnsi="Times New Roman" w:cs="Times New Roman"/>
-        </w:rPr>
-        <w:t xml:space="preserve">, </w:t>
-      </w:r>
-      <w:proofErr w:type="spellStart"/>
-      <w:r>
-        <w:rPr>
-          <w:rFonts w:ascii="Times New Roman" w:hAnsi="Times New Roman" w:cs="Times New Roman"/>
-        </w:rPr>
-        <w:t>o.nazwisko</w:t>
-      </w:r>
-      <w:proofErr w:type="spellEnd"/>
-      <w:r>
-        <w:rPr>
-          <w:rFonts w:ascii="Times New Roman" w:hAnsi="Times New Roman" w:cs="Times New Roman"/>
-        </w:rPr>
-        <w:t xml:space="preserve"> </w:t>
-      </w:r>
-    </w:p>
-    <w:p>
-      <w:pPr>
-        <w:spacing w:after="0"/>
-        <w:rPr>
-          <w:rFonts w:ascii="Times New Roman" w:hAnsi="Times New Roman" w:cs="Times New Roman"/>
-        </w:rPr>
-      </w:pPr>
-      <w:r>
-        <w:rPr>
-          <w:rFonts w:ascii="Times New Roman" w:hAnsi="Times New Roman" w:cs="Times New Roman"/>
-        </w:rPr>
-        <w:t xml:space="preserve">FROM </w:t>
-      </w:r>
-      <w:proofErr w:type="spellStart"/>
-      <w:r>
-        <w:rPr>
-          <w:rFonts w:ascii="Times New Roman" w:hAnsi="Times New Roman" w:cs="Times New Roman"/>
-        </w:rPr>
-        <w:t>sprzet</w:t>
-      </w:r>
-      <w:proofErr w:type="spellEnd"/>
-      <w:r>
-        <w:rPr>
-          <w:rFonts w:ascii="Times New Roman" w:hAnsi="Times New Roman" w:cs="Times New Roman"/>
-        </w:rPr>
-        <w:t xml:space="preserve"> s</w:t>
-      </w:r>
-    </w:p>
-    <w:p>
-      <w:pPr>
-        <w:spacing w:after="0"/>
-        <w:ind w:firstLine="708"/>
+        <w:t xml:space="preserve">sprawne_sprzety AS </w:t>
+      </w:r>
+    </w:p>
+    <w:p>
+      <w:pPr>
+        <w:spacing w:after="0"/>
+        <w:rPr>
+          <w:rFonts w:ascii="Times New Roman" w:hAnsi="Times New Roman" w:cs="Times New Roman"/>
+        </w:rPr>
+      </w:pPr>
+      <w:r>
+        <w:rPr>
+          <w:rFonts w:ascii="Times New Roman" w:hAnsi="Times New Roman" w:cs="Times New Roman"/>
+        </w:rPr>
+        <w:t xml:space="preserve">SELECT s.id_sprzet, s.typ, s.marka , s.parametry, l.miasto, o.imie, o.nazwisko </w:t>
+      </w:r>
+    </w:p>
+    <w:p>
+      <w:pPr>
+        <w:spacing w:after="0"/>
+        <w:rPr>
+          <w:rFonts w:ascii="Times New Roman" w:hAnsi="Times New Roman" w:cs="Times New Roman"/>
+        </w:rPr>
+      </w:pPr>
+      <w:r>
+        <w:rPr>
+          <w:rFonts w:ascii="Times New Roman" w:hAnsi="Times New Roman" w:cs="Times New Roman"/>
+        </w:rPr>
+        <w:t>FROM sprzet s</w:t>
+      </w:r>
+    </w:p>
+    <w:p>
+      <w:pPr>
+        <w:spacing w:after="0"/>
         <w:rPr>
           <w:rFonts w:ascii="Times New Roman" w:hAnsi="Times New Roman" w:cs="Times New Roman"/>
         </w:rPr>
@@ -568,99 +223,78 @@
     <w:p>
       <w:pPr>
         <w:spacing w:after="0"/>
-        <w:ind w:firstLine="708"/>
-        <w:rPr>
-          <w:rFonts w:ascii="Times New Roman" w:hAnsi="Times New Roman" w:cs="Times New Roman"/>
-        </w:rPr>
-      </w:pPr>
-      <w:r>
-        <w:rPr>
-          <w:rFonts w:ascii="Times New Roman" w:hAnsi="Times New Roman" w:cs="Times New Roman"/>
-        </w:rPr>
-        <w:t xml:space="preserve">ON </w:t>
-      </w:r>
-      <w:proofErr w:type="spellStart"/>
-      <w:r>
-        <w:rPr>
-          <w:rFonts w:ascii="Times New Roman" w:hAnsi="Times New Roman" w:cs="Times New Roman"/>
-        </w:rPr>
-        <w:t>o.id_osoby</w:t>
-      </w:r>
-      <w:proofErr w:type="spellEnd"/>
-      <w:r>
-        <w:rPr>
-          <w:rFonts w:ascii="Times New Roman" w:hAnsi="Times New Roman" w:cs="Times New Roman"/>
-        </w:rPr>
-        <w:t xml:space="preserve"> = </w:t>
-      </w:r>
-      <w:proofErr w:type="spellStart"/>
-      <w:r>
-        <w:rPr>
-          <w:rFonts w:ascii="Times New Roman" w:hAnsi="Times New Roman" w:cs="Times New Roman"/>
-        </w:rPr>
-        <w:t>s.id_osoby</w:t>
+        <w:rPr>
+          <w:rFonts w:ascii="Times New Roman" w:hAnsi="Times New Roman" w:cs="Times New Roman"/>
+        </w:rPr>
+      </w:pPr>
+      <w:r>
+        <w:rPr>
+          <w:rFonts w:ascii="Times New Roman" w:hAnsi="Times New Roman" w:cs="Times New Roman"/>
+        </w:rPr>
+        <w:t>ON o.id_osoby = s.id_osoby</w:t>
+      </w:r>
+    </w:p>
+    <w:p>
+      <w:pPr>
+        <w:spacing w:after="0"/>
+        <w:rPr>
+          <w:rFonts w:ascii="Times New Roman" w:hAnsi="Times New Roman" w:cs="Times New Roman"/>
+        </w:rPr>
+      </w:pPr>
+      <w:r>
+        <w:rPr>
+          <w:rFonts w:ascii="Times New Roman" w:hAnsi="Times New Roman" w:cs="Times New Roman"/>
+        </w:rPr>
+        <w:tab/>
+        <w:t>JOIN lokalizacja l</w:t>
+      </w:r>
+    </w:p>
+    <w:p>
+      <w:pPr>
+        <w:spacing w:after="0"/>
+        <w:rPr>
+          <w:rFonts w:ascii="Times New Roman" w:hAnsi="Times New Roman" w:cs="Times New Roman"/>
+        </w:rPr>
+      </w:pPr>
+      <w:r>
+        <w:rPr>
+          <w:rFonts w:ascii="Times New Roman" w:hAnsi="Times New Roman" w:cs="Times New Roman"/>
+        </w:rPr>
+        <w:t>ON l.id_lokalizacja = s.id_lokalizacji</w:t>
+      </w:r>
+    </w:p>
+    <w:p>
+      <w:pPr>
+        <w:spacing w:after="0"/>
+        <w:rPr>
+          <w:rFonts w:ascii="Times New Roman" w:hAnsi="Times New Roman" w:cs="Times New Roman"/>
+        </w:rPr>
+      </w:pPr>
+      <w:r>
+        <w:rPr>
+          <w:rFonts w:ascii="Times New Roman" w:hAnsi="Times New Roman" w:cs="Times New Roman"/>
+        </w:rPr>
+        <w:t>WHERE s.stan_sprzetu LIKE '</w:t>
+      </w:r>
+      <w:r>
+        <w:rPr>
+          <w:rFonts w:ascii="Times New Roman" w:hAnsi="Times New Roman" w:cs="Times New Roman"/>
+        </w:rPr>
+        <w:t>NIE</w:t>
       </w:r>
       <w:bookmarkStart w:id="0" w:name="_GoBack"/>
       <w:bookmarkEnd w:id="0"/>
-      <w:proofErr w:type="spellEnd"/>
-    </w:p>
-    <w:p>
-      <w:pPr>
-        <w:spacing w:after="0"/>
-        <w:ind w:firstLine="708"/>
-        <w:rPr>
-          <w:rFonts w:ascii="Times New Roman" w:hAnsi="Times New Roman" w:cs="Times New Roman"/>
-        </w:rPr>
-      </w:pPr>
-      <w:r>
-        <w:rPr>
-          <w:rFonts w:ascii="Times New Roman" w:hAnsi="Times New Roman" w:cs="Times New Roman"/>
-        </w:rPr>
-        <w:tab/>
-        <w:t>JOIN lokalizacja l</w:t>
-      </w:r>
-    </w:p>
-    <w:p>
-      <w:pPr>
-        <w:spacing w:after="0"/>
-        <w:ind w:left="708" w:firstLine="708"/>
-        <w:rPr>
-          <w:rFonts w:ascii="Times New Roman" w:hAnsi="Times New Roman" w:cs="Times New Roman"/>
-        </w:rPr>
-      </w:pPr>
-      <w:r>
-        <w:rPr>
-          <w:rFonts w:ascii="Times New Roman" w:hAnsi="Times New Roman" w:cs="Times New Roman"/>
-        </w:rPr>
-        <w:t xml:space="preserve">ON </w:t>
-      </w:r>
-      <w:proofErr w:type="spellStart"/>
-      <w:r>
-        <w:rPr>
-          <w:rFonts w:ascii="Times New Roman" w:hAnsi="Times New Roman" w:cs="Times New Roman"/>
-        </w:rPr>
-        <w:t>l.id_lokalizacji</w:t>
-      </w:r>
-      <w:proofErr w:type="spellEnd"/>
-      <w:r>
-        <w:rPr>
-          <w:rFonts w:ascii="Times New Roman" w:hAnsi="Times New Roman" w:cs="Times New Roman"/>
-        </w:rPr>
-        <w:t xml:space="preserve"> = </w:t>
-      </w:r>
-      <w:proofErr w:type="spellStart"/>
-      <w:r>
-        <w:rPr>
-          <w:rFonts w:ascii="Times New Roman" w:hAnsi="Times New Roman" w:cs="Times New Roman"/>
-        </w:rPr>
-        <w:t>s.id_lokalizacji</w:t>
-      </w:r>
-      <w:proofErr w:type="spellEnd"/>
-      <w:r>
-        <w:rPr>
-          <w:rFonts w:ascii="Times New Roman" w:hAnsi="Times New Roman" w:cs="Times New Roman"/>
-        </w:rPr>
-        <w:t>;</w:t>
+      <w:r>
+        <w:rPr>
+          <w:rFonts w:ascii="Times New Roman" w:hAnsi="Times New Roman" w:cs="Times New Roman"/>
+        </w:rPr>
+        <w:t>SPRAWNY';</w:t>
+      </w:r>
+      <w:r>
+        <w:rPr>
+          <w:rFonts w:ascii="Times New Roman" w:hAnsi="Times New Roman" w:cs="Times New Roman"/>
+        </w:rPr>
+        <w:t xml:space="preserve"> </w:t>
       </w:r>
     </w:p>
     <w:p/>

</xml_diff>